<commit_message>
modified cv website url
</commit_message>
<xml_diff>
--- a/public/assets/Resume_English.docx
+++ b/public/assets/Resume_English.docx
@@ -49,7 +49,7 @@
         <w:jc w:val="center"/>
         <w:rPr>
           <w:b/>
-          <w:lang w:val="fr-CA"/>
+          <w:lang w:val="en-CA"/>
         </w:rPr>
       </w:pPr>
       <w:bookmarkStart w:id="0" w:name="_heading=h.gjdgxs" w:colFirst="0" w:colLast="0"/>
@@ -57,51 +57,49 @@
       <w:r>
         <w:rPr>
           <w:b/>
-          <w:lang w:val="fr-CA"/>
+          <w:lang w:val="en-CA"/>
         </w:rPr>
         <w:t xml:space="preserve">Phone: </w:t>
       </w:r>
       <w:r>
         <w:rPr>
-          <w:lang w:val="fr-CA"/>
+          <w:lang w:val="en-CA"/>
         </w:rPr>
         <w:t>(</w:t>
       </w:r>
-      <w:proofErr w:type="gramStart"/>
-      <w:r>
-        <w:rPr>
-          <w:lang w:val="fr-CA"/>
+      <w:r>
+        <w:rPr>
+          <w:lang w:val="en-CA"/>
         </w:rPr>
         <w:t>438</w:t>
       </w:r>
       <w:r>
         <w:rPr>
-          <w:lang w:val="fr-CA"/>
+          <w:lang w:val="en-CA"/>
         </w:rPr>
         <w:t>)-</w:t>
       </w:r>
-      <w:proofErr w:type="gramEnd"/>
-      <w:r>
-        <w:rPr>
-          <w:lang w:val="fr-CA"/>
+      <w:r>
+        <w:rPr>
+          <w:lang w:val="en-CA"/>
         </w:rPr>
         <w:t>82</w:t>
       </w:r>
       <w:r>
         <w:rPr>
-          <w:lang w:val="fr-CA"/>
+          <w:lang w:val="en-CA"/>
         </w:rPr>
         <w:t>7-</w:t>
       </w:r>
       <w:r>
         <w:rPr>
-          <w:lang w:val="fr-CA"/>
+          <w:lang w:val="en-CA"/>
         </w:rPr>
         <w:t>230</w:t>
       </w:r>
       <w:r>
         <w:rPr>
-          <w:lang w:val="fr-CA"/>
+          <w:lang w:val="en-CA"/>
         </w:rPr>
         <w:t xml:space="preserve">7 </w:t>
       </w:r>
@@ -112,34 +110,32 @@
         <w:jc w:val="center"/>
         <w:rPr>
           <w:b/>
-          <w:lang w:val="fr-CA"/>
-        </w:rPr>
-      </w:pPr>
-      <w:r>
-        <w:rPr>
-          <w:b/>
-          <w:lang w:val="fr-CA"/>
+          <w:lang w:val="en-CA"/>
+        </w:rPr>
+      </w:pPr>
+      <w:r>
+        <w:rPr>
+          <w:b/>
+          <w:lang w:val="en-CA"/>
         </w:rPr>
         <w:t xml:space="preserve">Email: </w:t>
       </w:r>
       <w:r>
         <w:rPr>
-          <w:color w:val="0563C1" w:themeColor="hyperlink"/>
-          <w:u w:val="single"/>
-          <w:lang w:val="fr-CA"/>
+          <w:lang w:val="en-CA"/>
         </w:rPr>
         <w:t>charlesolivieripperciel@gmail.com</w:t>
       </w:r>
       <w:r>
         <w:rPr>
-          <w:lang w:val="fr-CA"/>
+          <w:lang w:val="en-CA"/>
         </w:rPr>
         <w:t xml:space="preserve"> </w:t>
       </w:r>
       <w:r>
         <w:rPr>
           <w:b/>
-          <w:lang w:val="fr-CA"/>
+          <w:lang w:val="en-CA"/>
         </w:rPr>
         <w:t xml:space="preserve"> </w:t>
       </w:r>
@@ -148,54 +144,65 @@
       <w:pPr>
         <w:spacing w:line="276" w:lineRule="auto"/>
         <w:jc w:val="center"/>
-        <w:rPr>
-          <w:bCs/>
+      </w:pPr>
+      <w:r>
+        <w:rPr>
+          <w:b/>
           <w:lang w:val="en-CA"/>
         </w:rPr>
-      </w:pPr>
-      <w:r>
-        <w:rPr>
-          <w:b/>
+        <w:t xml:space="preserve">Website: </w:t>
+      </w:r>
+      <w:r>
+        <w:t>charlesoipperciel.github.io/</w:t>
+      </w:r>
+      <w:proofErr w:type="spellStart"/>
+      <w:r>
+        <w:t>PortfolioReact</w:t>
+      </w:r>
+      <w:proofErr w:type="spellEnd"/>
+      <w:r>
+        <w:t>/</w:t>
+      </w:r>
+    </w:p>
+    <w:p>
+      <w:pPr>
+        <w:spacing w:line="276" w:lineRule="auto"/>
+        <w:jc w:val="center"/>
+        <w:rPr>
+          <w:bCs/>
           <w:lang w:val="en-CA"/>
         </w:rPr>
-        <w:t xml:space="preserve">Website: </w:t>
+      </w:pPr>
+      <w:r>
+        <w:rPr>
+          <w:b/>
+          <w:lang w:val="en-CA"/>
+        </w:rPr>
+        <w:t xml:space="preserve">LinkedIn: </w:t>
       </w:r>
       <w:hyperlink r:id="rId8" w:history="1">
         <w:r>
           <w:rPr>
-            <w:rStyle w:val="Lienhypertexte"/>
+            <w:rStyle w:val="Hyperlink"/>
             <w:bCs/>
+            <w:color w:val="auto"/>
+            <w:u w:val="none"/>
             <w:lang w:val="en-CA"/>
           </w:rPr>
-          <w:t>CharlesOIpperciel.github.io</w:t>
+          <w:t>linkedin.com/in/</w:t>
         </w:r>
-      </w:hyperlink>
-    </w:p>
-    <w:p>
-      <w:pPr>
-        <w:spacing w:line="276" w:lineRule="auto"/>
-        <w:jc w:val="center"/>
-        <w:rPr>
-          <w:bCs/>
-          <w:lang w:val="en-CA"/>
-        </w:rPr>
-      </w:pPr>
-      <w:r>
-        <w:rPr>
-          <w:b/>
-          <w:lang w:val="en-CA"/>
-        </w:rPr>
-        <w:t xml:space="preserve">LinkedIn: </w:t>
-      </w:r>
-      <w:hyperlink r:id="rId9" w:history="1">
+        <w:proofErr w:type="spellStart"/>
         <w:r>
           <w:rPr>
-            <w:rStyle w:val="Lienhypertexte"/>
+            <w:rStyle w:val="Hyperlink"/>
             <w:bCs/>
+            <w:color w:val="auto"/>
+            <w:u w:val="none"/>
             <w:lang w:val="en-CA"/>
           </w:rPr>
-          <w:t>linkedin.com/in/coipp</w:t>
+          <w:t>coipp</w:t>
         </w:r>
+        <w:proofErr w:type="spellEnd"/>
       </w:hyperlink>
     </w:p>
     <w:p>
@@ -232,7 +239,7 @@
     </w:p>
     <w:p>
       <w:pPr>
-        <w:pStyle w:val="Paragraphedeliste"/>
+        <w:pStyle w:val="ListParagraph"/>
         <w:numPr>
           <w:ilvl w:val="0"/>
           <w:numId w:val="12"/>
@@ -252,7 +259,7 @@
     </w:p>
     <w:p>
       <w:pPr>
-        <w:pStyle w:val="Paragraphedeliste"/>
+        <w:pStyle w:val="ListParagraph"/>
         <w:numPr>
           <w:ilvl w:val="0"/>
           <w:numId w:val="12"/>
@@ -272,7 +279,7 @@
     </w:p>
     <w:p>
       <w:pPr>
-        <w:pStyle w:val="Paragraphedeliste"/>
+        <w:pStyle w:val="ListParagraph"/>
         <w:numPr>
           <w:ilvl w:val="0"/>
           <w:numId w:val="12"/>
@@ -990,7 +997,6 @@
         <w:rPr>
           <w:b/>
           <w:i/>
-          <w:color w:val="000000"/>
         </w:rPr>
         <w:t xml:space="preserve">Software </w:t>
       </w:r>
@@ -998,7 +1004,6 @@
         <w:rPr>
           <w:b/>
           <w:i/>
-          <w:color w:val="000000"/>
         </w:rPr>
         <w:t>D</w:t>
       </w:r>
@@ -1006,7 +1011,6 @@
         <w:rPr>
           <w:b/>
           <w:i/>
-          <w:color w:val="000000"/>
         </w:rPr>
         <w:t>eveloper</w:t>
       </w:r>
@@ -1014,7 +1018,6 @@
         <w:rPr>
           <w:b/>
           <w:i/>
-          <w:color w:val="000000"/>
         </w:rPr>
         <w:t xml:space="preserve">                </w:t>
       </w:r>
@@ -1022,7 +1025,6 @@
         <w:rPr>
           <w:b/>
           <w:i/>
-          <w:color w:val="000000"/>
         </w:rPr>
         <w:t xml:space="preserve">           </w:t>
       </w:r>
@@ -1030,7 +1032,6 @@
         <w:rPr>
           <w:b/>
           <w:i/>
-          <w:color w:val="000000"/>
         </w:rPr>
         <w:t xml:space="preserve">   </w:t>
       </w:r>
@@ -1038,7 +1039,6 @@
         <w:rPr>
           <w:b/>
           <w:i/>
-          <w:color w:val="000000"/>
         </w:rPr>
         <w:t>MEDomics</w:t>
       </w:r>
@@ -1046,7 +1046,6 @@
         <w:rPr>
           <w:b/>
           <w:i/>
-          <w:color w:val="000000"/>
         </w:rPr>
         <w:t>Lab</w:t>
       </w:r>
@@ -1054,7 +1053,6 @@
         <w:rPr>
           <w:b/>
           <w:i/>
-          <w:color w:val="000000"/>
         </w:rPr>
         <w:tab/>
         <w:t xml:space="preserve">     </w:t>
@@ -1062,7 +1060,6 @@
       <w:r>
         <w:rPr>
           <w:i/>
-          <w:color w:val="000000"/>
         </w:rPr>
         <w:t xml:space="preserve"> </w:t>
       </w:r>
@@ -1070,32 +1067,19 @@
         <w:rPr>
           <w:b/>
           <w:i/>
-          <w:color w:val="000000"/>
         </w:rPr>
         <w:t xml:space="preserve"> </w:t>
       </w:r>
       <w:r>
-        <w:rPr>
-          <w:color w:val="000000"/>
-        </w:rPr>
         <w:t xml:space="preserve">   </w:t>
       </w:r>
       <w:r>
-        <w:rPr>
-          <w:color w:val="000000"/>
-        </w:rPr>
         <w:t xml:space="preserve">          </w:t>
       </w:r>
       <w:r>
-        <w:rPr>
-          <w:color w:val="000000"/>
-        </w:rPr>
         <w:t xml:space="preserve">  </w:t>
       </w:r>
       <w:r>
-        <w:rPr>
-          <w:color w:val="000000"/>
-        </w:rPr>
         <w:t xml:space="preserve">                   </w:t>
       </w:r>
       <w:r>
@@ -1103,7 +1087,6 @@
           <w:b/>
           <w:bCs/>
           <w:i/>
-          <w:color w:val="000000"/>
         </w:rPr>
         <w:t>May 2024</w:t>
       </w:r>
@@ -1112,7 +1095,6 @@
           <w:b/>
           <w:bCs/>
           <w:i/>
-          <w:color w:val="000000"/>
         </w:rPr>
         <w:t xml:space="preserve"> –</w:t>
       </w:r>
@@ -1121,7 +1103,6 @@
           <w:b/>
           <w:bCs/>
           <w:i/>
-          <w:color w:val="000000"/>
         </w:rPr>
         <w:t xml:space="preserve"> Today</w:t>
       </w:r>
@@ -1143,9 +1124,6 @@
         <w:jc w:val="both"/>
       </w:pPr>
       <w:r>
-        <w:rPr>
-          <w:color w:val="000000"/>
-        </w:rPr>
         <w:t>Development of MEDomicsLab, an open-source platform for integrating AI into healthcare.</w:t>
       </w:r>
     </w:p>
@@ -1362,7 +1340,6 @@
         <w:rPr>
           <w:b/>
           <w:i/>
-          <w:color w:val="000000"/>
         </w:rPr>
         <w:t>Software</w:t>
       </w:r>
@@ -1370,7 +1347,6 @@
         <w:rPr>
           <w:b/>
           <w:i/>
-          <w:color w:val="000000"/>
         </w:rPr>
         <w:t xml:space="preserve"> </w:t>
       </w:r>
@@ -1378,7 +1354,6 @@
         <w:rPr>
           <w:b/>
           <w:i/>
-          <w:color w:val="000000"/>
         </w:rPr>
         <w:t>D</w:t>
       </w:r>
@@ -1386,7 +1361,6 @@
         <w:rPr>
           <w:b/>
           <w:i/>
-          <w:color w:val="000000"/>
         </w:rPr>
         <w:t>eveloper</w:t>
       </w:r>
@@ -1394,7 +1368,6 @@
         <w:rPr>
           <w:b/>
           <w:i/>
-          <w:color w:val="000000"/>
         </w:rPr>
         <w:t xml:space="preserve">        </w:t>
       </w:r>
@@ -1402,7 +1375,6 @@
         <w:rPr>
           <w:b/>
           <w:i/>
-          <w:color w:val="000000"/>
         </w:rPr>
         <w:t xml:space="preserve">            </w:t>
       </w:r>
@@ -1410,7 +1382,6 @@
         <w:rPr>
           <w:b/>
           <w:i/>
-          <w:color w:val="000000"/>
         </w:rPr>
         <w:t xml:space="preserve"> </w:t>
       </w:r>
@@ -1418,7 +1389,6 @@
         <w:rPr>
           <w:b/>
           <w:i/>
-          <w:color w:val="000000"/>
         </w:rPr>
         <w:tab/>
       </w:r>
@@ -1426,7 +1396,6 @@
         <w:rPr>
           <w:b/>
           <w:i/>
-          <w:color w:val="000000"/>
         </w:rPr>
         <w:t xml:space="preserve"> </w:t>
       </w:r>
@@ -1435,7 +1404,6 @@
         <w:rPr>
           <w:b/>
           <w:i/>
-          <w:color w:val="000000"/>
         </w:rPr>
         <w:t>Sherweb</w:t>
       </w:r>
@@ -1443,7 +1411,6 @@
       <w:r>
         <w:rPr>
           <w:i/>
-          <w:color w:val="000000"/>
         </w:rPr>
         <w:t xml:space="preserve"> </w:t>
       </w:r>
@@ -1451,38 +1418,22 @@
         <w:rPr>
           <w:b/>
           <w:i/>
-          <w:color w:val="000000"/>
         </w:rPr>
         <w:t xml:space="preserve"> </w:t>
       </w:r>
       <w:r>
-        <w:rPr>
-          <w:color w:val="000000"/>
-        </w:rPr>
         <w:t xml:space="preserve">              </w:t>
       </w:r>
       <w:r>
-        <w:rPr>
-          <w:color w:val="000000"/>
-        </w:rPr>
         <w:t xml:space="preserve">       </w:t>
       </w:r>
       <w:r>
-        <w:rPr>
-          <w:color w:val="000000"/>
-        </w:rPr>
         <w:t xml:space="preserve">     </w:t>
       </w:r>
       <w:r>
-        <w:rPr>
-          <w:color w:val="000000"/>
-        </w:rPr>
         <w:t xml:space="preserve">    </w:t>
       </w:r>
       <w:r>
-        <w:rPr>
-          <w:color w:val="000000"/>
-        </w:rPr>
         <w:t xml:space="preserve">          </w:t>
       </w:r>
       <w:r>
@@ -1490,7 +1441,6 @@
           <w:b/>
           <w:bCs/>
           <w:i/>
-          <w:color w:val="000000"/>
         </w:rPr>
         <w:t>August 20</w:t>
       </w:r>
@@ -1499,7 +1449,6 @@
           <w:b/>
           <w:bCs/>
           <w:i/>
-          <w:color w:val="000000"/>
         </w:rPr>
         <w:t>23</w:t>
       </w:r>
@@ -1508,7 +1457,6 @@
           <w:b/>
           <w:bCs/>
           <w:i/>
-          <w:color w:val="000000"/>
         </w:rPr>
         <w:t xml:space="preserve"> – </w:t>
       </w:r>
@@ -1517,7 +1465,6 @@
           <w:b/>
           <w:bCs/>
           <w:i/>
-          <w:color w:val="000000"/>
         </w:rPr>
         <w:t>December 2023</w:t>
       </w:r>
@@ -1539,21 +1486,12 @@
         <w:jc w:val="both"/>
       </w:pPr>
       <w:r>
-        <w:rPr>
-          <w:color w:val="000000"/>
-        </w:rPr>
         <w:t xml:space="preserve">Implemented new features and fixed bugs </w:t>
       </w:r>
       <w:r>
-        <w:rPr>
-          <w:color w:val="000000"/>
-        </w:rPr>
         <w:t>in the billing department</w:t>
       </w:r>
       <w:r>
-        <w:rPr>
-          <w:color w:val="000000"/>
-        </w:rPr>
         <w:t>.</w:t>
       </w:r>
       <w:r>
@@ -1710,7 +1648,6 @@
         <w:rPr>
           <w:b/>
           <w:i/>
-          <w:color w:val="000000"/>
         </w:rPr>
         <w:t xml:space="preserve">Software </w:t>
       </w:r>
@@ -1718,7 +1655,6 @@
         <w:rPr>
           <w:b/>
           <w:i/>
-          <w:color w:val="000000"/>
         </w:rPr>
         <w:t>D</w:t>
       </w:r>
@@ -1726,7 +1662,6 @@
         <w:rPr>
           <w:b/>
           <w:i/>
-          <w:color w:val="000000"/>
         </w:rPr>
         <w:t>eveloper</w:t>
       </w:r>
@@ -1734,7 +1669,6 @@
         <w:rPr>
           <w:b/>
           <w:i/>
-          <w:color w:val="000000"/>
         </w:rPr>
         <w:t xml:space="preserve">                  </w:t>
       </w:r>
@@ -1742,7 +1676,6 @@
         <w:rPr>
           <w:b/>
           <w:i/>
-          <w:color w:val="000000"/>
         </w:rPr>
         <w:tab/>
       </w:r>
@@ -1750,7 +1683,6 @@
         <w:rPr>
           <w:b/>
           <w:i/>
-          <w:color w:val="000000"/>
         </w:rPr>
         <w:t xml:space="preserve"> Qwatro Inc.</w:t>
       </w:r>
@@ -1758,7 +1690,6 @@
         <w:rPr>
           <w:b/>
           <w:i/>
-          <w:color w:val="000000"/>
         </w:rPr>
         <w:tab/>
         <w:t xml:space="preserve">          </w:t>
@@ -1766,7 +1697,6 @@
       <w:r>
         <w:rPr>
           <w:i/>
-          <w:color w:val="000000"/>
         </w:rPr>
         <w:tab/>
         <w:t xml:space="preserve">       </w:t>
@@ -1774,56 +1704,48 @@
       <w:r>
         <w:rPr>
           <w:i/>
-          <w:color w:val="000000"/>
         </w:rPr>
         <w:t xml:space="preserve">    </w:t>
       </w:r>
       <w:r>
         <w:rPr>
           <w:i/>
-          <w:color w:val="000000"/>
         </w:rPr>
         <w:t xml:space="preserve"> </w:t>
       </w:r>
       <w:r>
         <w:rPr>
           <w:i/>
-          <w:color w:val="000000"/>
         </w:rPr>
         <w:t xml:space="preserve">   </w:t>
       </w:r>
       <w:r>
         <w:rPr>
           <w:i/>
-          <w:color w:val="000000"/>
         </w:rPr>
         <w:t xml:space="preserve"> </w:t>
       </w:r>
       <w:r>
         <w:rPr>
           <w:i/>
-          <w:color w:val="000000"/>
         </w:rPr>
         <w:t xml:space="preserve">        </w:t>
       </w:r>
       <w:r>
         <w:rPr>
           <w:i/>
-          <w:color w:val="000000"/>
         </w:rPr>
         <w:t xml:space="preserve">  </w:t>
       </w:r>
       <w:r>
         <w:rPr>
           <w:i/>
-          <w:color w:val="000000"/>
         </w:rPr>
         <w:t xml:space="preserve"> </w:t>
       </w:r>
       <w:r>
         <w:rPr>
           <w:i/>
-          <w:color w:val="000000"/>
         </w:rPr>
         <w:t xml:space="preserve"> </w:t>
       </w:r>
@@ -1832,7 +1754,6 @@
           <w:b/>
           <w:bCs/>
           <w:i/>
-          <w:color w:val="000000"/>
         </w:rPr>
         <w:t>January 2023 – May 2023</w:t>
       </w:r>
@@ -1854,33 +1775,18 @@
         <w:jc w:val="both"/>
       </w:pPr>
       <w:r>
-        <w:rPr>
-          <w:color w:val="000000"/>
-        </w:rPr>
         <w:t>Developed a new application</w:t>
       </w:r>
       <w:r>
-        <w:rPr>
-          <w:color w:val="000000"/>
-        </w:rPr>
         <w:t xml:space="preserve"> for </w:t>
       </w:r>
       <w:r>
-        <w:rPr>
-          <w:color w:val="000000"/>
-        </w:rPr>
         <w:t>improved tracking of employee</w:t>
       </w:r>
       <w:r>
-        <w:rPr>
-          <w:color w:val="000000"/>
-        </w:rPr>
         <w:t xml:space="preserve"> </w:t>
       </w:r>
       <w:r>
-        <w:rPr>
-          <w:color w:val="000000"/>
-        </w:rPr>
         <w:t xml:space="preserve">hours at construction sites. </w:t>
       </w:r>
     </w:p>
@@ -1901,9 +1807,6 @@
         <w:jc w:val="both"/>
       </w:pPr>
       <w:r>
-        <w:rPr>
-          <w:color w:val="000000"/>
-        </w:rPr>
         <w:t>Worked with Python to code the UI and the backend. The database I used was MongoDB.</w:t>
       </w:r>
     </w:p>
@@ -2011,7 +1914,6 @@
       <w:r>
         <w:rPr>
           <w:bCs/>
-          <w:color w:val="808080" w:themeColor="background1" w:themeShade="80"/>
         </w:rPr>
         <w:t>(</w:t>
       </w:r>
@@ -2020,7 +1922,6 @@
           <w:bCs/>
           <w:i/>
           <w:iCs/>
-          <w:color w:val="808080" w:themeColor="background1" w:themeShade="80"/>
         </w:rPr>
         <w:t>Explore my</w:t>
       </w:r>
@@ -2029,7 +1930,6 @@
           <w:bCs/>
           <w:i/>
           <w:iCs/>
-          <w:color w:val="808080" w:themeColor="background1" w:themeShade="80"/>
         </w:rPr>
         <w:t xml:space="preserve"> website</w:t>
       </w:r>
@@ -2038,14 +1938,12 @@
           <w:bCs/>
           <w:i/>
           <w:iCs/>
-          <w:color w:val="808080" w:themeColor="background1" w:themeShade="80"/>
         </w:rPr>
         <w:t xml:space="preserve"> to learn more about my projects</w:t>
       </w:r>
       <w:r>
         <w:rPr>
           <w:bCs/>
-          <w:color w:val="808080" w:themeColor="background1" w:themeShade="80"/>
         </w:rPr>
         <w:t>)</w:t>
       </w:r>
@@ -2083,32 +1981,14 @@
         <w:rPr>
           <w:b/>
           <w:i/>
-          <w:color w:val="000000"/>
-        </w:rPr>
-        <w:t>V</w:t>
-      </w:r>
-      <w:r>
-        <w:rPr>
-          <w:b/>
-          <w:i/>
-          <w:color w:val="000000"/>
-        </w:rPr>
-        <w:t>itopia</w:t>
-      </w:r>
-      <w:r>
-        <w:rPr>
-          <w:b/>
-          <w:i/>
-          <w:color w:val="000000"/>
-        </w:rPr>
-        <w:t xml:space="preserve"> </w:t>
-      </w:r>
-      <w:r>
-        <w:rPr>
-          <w:b/>
-          <w:bCs/>
-          <w:i/>
-          <w:color w:val="000000"/>
+        </w:rPr>
+        <w:t xml:space="preserve">Vitopia </w:t>
+      </w:r>
+      <w:r>
+        <w:rPr>
+          <w:b/>
+          <w:bCs/>
+          <w:i/>
         </w:rPr>
         <w:t>– Visual Simulations of Computer-Biological Entities</w:t>
       </w:r>
@@ -2116,26 +1996,8 @@
         <w:rPr>
           <w:b/>
           <w:i/>
-          <w:color w:val="000000"/>
-        </w:rPr>
-        <w:t xml:space="preserve"> </w:t>
-      </w:r>
-      <w:r>
-        <w:rPr>
-          <w:b/>
-          <w:i/>
-          <w:color w:val="000000"/>
-          <w:u w:val="single"/>
-        </w:rPr>
-        <w:t>(Ongoing 270-hour project</w:t>
-      </w:r>
-      <w:r>
-        <w:rPr>
-          <w:b/>
-          <w:i/>
-          <w:color w:val="000000"/>
-        </w:rPr>
-        <w:t>)</w:t>
+        </w:rPr>
+        <w:t xml:space="preserve"> (Ongoing 270-hour project)</w:t>
       </w:r>
     </w:p>
     <w:p>
@@ -2270,7 +2132,6 @@
         <w:rPr>
           <w:b/>
           <w:i/>
-          <w:color w:val="000000"/>
         </w:rPr>
         <w:t xml:space="preserve">Various </w:t>
       </w:r>
@@ -2278,7 +2139,6 @@
         <w:rPr>
           <w:b/>
           <w:i/>
-          <w:color w:val="000000"/>
         </w:rPr>
         <w:t>Game</w:t>
       </w:r>
@@ -2286,7 +2146,6 @@
         <w:rPr>
           <w:b/>
           <w:i/>
-          <w:color w:val="000000"/>
         </w:rPr>
         <w:t xml:space="preserve"> projects (</w:t>
       </w:r>
@@ -2294,7 +2153,6 @@
         <w:rPr>
           <w:b/>
           <w:i/>
-          <w:color w:val="000000"/>
         </w:rPr>
         <w:t xml:space="preserve">Coded Kingdoms, </w:t>
       </w:r>
@@ -2302,7 +2160,6 @@
         <w:rPr>
           <w:b/>
           <w:i/>
-          <w:color w:val="000000"/>
         </w:rPr>
         <w:t>FindThePair, Sudoku</w:t>
       </w:r>
@@ -2310,7 +2167,6 @@
         <w:rPr>
           <w:b/>
           <w:i/>
-          <w:color w:val="000000"/>
         </w:rPr>
         <w:t xml:space="preserve"> </w:t>
       </w:r>
@@ -2318,7 +2174,6 @@
         <w:rPr>
           <w:b/>
           <w:i/>
-          <w:color w:val="000000"/>
         </w:rPr>
         <w:t>Solver, PythonCasino)</w:t>
       </w:r>
@@ -2373,18 +2228,12 @@
         <w:jc w:val="both"/>
       </w:pPr>
       <w:r>
-        <w:rPr>
-          <w:color w:val="000000"/>
-        </w:rPr>
         <w:t>Developed games and game solvers using various techniques and algorithms.</w:t>
       </w:r>
       <w:r>
         <w:t xml:space="preserve"> </w:t>
       </w:r>
       <w:r>
-        <w:rPr>
-          <w:color w:val="000000"/>
-        </w:rPr>
         <w:t>All the code is available on my GitHub and live demos are available on my website.</w:t>
       </w:r>
     </w:p>
@@ -2405,16 +2254,12 @@
         <w:jc w:val="both"/>
       </w:pPr>
       <w:r>
-        <w:rPr>
-          <w:color w:val="000000"/>
-        </w:rPr>
         <w:t xml:space="preserve">Technologies used: </w:t>
       </w:r>
       <w:r>
         <w:rPr>
           <w:b/>
           <w:bCs/>
-          <w:color w:val="000000"/>
         </w:rPr>
         <w:t>Godot, Python, JavaScript/HTML/CSS, React, Aseprite, Git.</w:t>
       </w:r>
@@ -2453,7 +2298,6 @@
         <w:rPr>
           <w:b/>
           <w:i/>
-          <w:color w:val="000000"/>
         </w:rPr>
         <w:t>Automation Python Scripts</w:t>
       </w:r>
@@ -2475,16 +2319,7 @@
         <w:jc w:val="both"/>
       </w:pPr>
       <w:r>
-        <w:rPr>
-          <w:color w:val="000000"/>
-        </w:rPr>
-        <w:t xml:space="preserve">Collection of scripts designed to automate various tasks across different domains. Different Python libraries used to enhance efficiency and reduce manual intervention. </w:t>
-      </w:r>
-      <w:r>
-        <w:rPr>
-          <w:color w:val="000000"/>
-        </w:rPr>
-        <w:t>Code on GitHub.</w:t>
+        <w:t>Collection of scripts designed to automate various tasks across different domains. Different Python libraries used to enhance efficiency and reduce manual intervention. Code on GitHub.</w:t>
       </w:r>
     </w:p>
     <w:p>
@@ -2504,16 +2339,12 @@
         <w:jc w:val="both"/>
       </w:pPr>
       <w:r>
-        <w:rPr>
-          <w:color w:val="000000"/>
-        </w:rPr>
         <w:t xml:space="preserve">Technologies used: </w:t>
       </w:r>
       <w:r>
         <w:rPr>
           <w:b/>
           <w:bCs/>
-          <w:color w:val="000000"/>
         </w:rPr>
         <w:t xml:space="preserve">Python, various Python </w:t>
       </w:r>
@@ -2521,7 +2352,6 @@
         <w:rPr>
           <w:b/>
           <w:bCs/>
-          <w:color w:val="000000"/>
         </w:rPr>
         <w:t>Libraries</w:t>
       </w:r>
@@ -2529,7 +2359,6 @@
         <w:rPr>
           <w:b/>
           <w:bCs/>
-          <w:color w:val="000000"/>
         </w:rPr>
         <w:t>, Git</w:t>
       </w:r>
@@ -2537,7 +2366,6 @@
         <w:rPr>
           <w:b/>
           <w:bCs/>
-          <w:color w:val="000000"/>
         </w:rPr>
         <w:t>.</w:t>
       </w:r>
@@ -2573,14 +2401,12 @@
         <w:rPr>
           <w:b/>
           <w:i/>
-          <w:color w:val="000000"/>
-        </w:rPr>
-      </w:pPr>
-      <w:r>
-        <w:rPr>
-          <w:b/>
-          <w:i/>
-          <w:color w:val="000000"/>
+        </w:rPr>
+      </w:pPr>
+      <w:r>
+        <w:rPr>
+          <w:b/>
+          <w:i/>
         </w:rPr>
         <w:t xml:space="preserve">Application </w:t>
       </w:r>
@@ -2588,7 +2414,6 @@
         <w:rPr>
           <w:b/>
           <w:i/>
-          <w:color w:val="000000"/>
         </w:rPr>
         <w:t>D</w:t>
       </w:r>
@@ -2596,7 +2421,6 @@
         <w:rPr>
           <w:b/>
           <w:i/>
-          <w:color w:val="000000"/>
         </w:rPr>
         <w:t xml:space="preserve">esigned </w:t>
       </w:r>
@@ -2604,7 +2428,6 @@
         <w:rPr>
           <w:b/>
           <w:i/>
-          <w:color w:val="000000"/>
         </w:rPr>
         <w:t>f</w:t>
       </w:r>
@@ -2612,7 +2435,6 @@
         <w:rPr>
           <w:b/>
           <w:i/>
-          <w:color w:val="000000"/>
         </w:rPr>
         <w:t xml:space="preserve">or a </w:t>
       </w:r>
@@ -2620,7 +2442,6 @@
         <w:rPr>
           <w:b/>
           <w:i/>
-          <w:color w:val="000000"/>
         </w:rPr>
         <w:t>P</w:t>
       </w:r>
@@ -2628,7 +2449,6 @@
         <w:rPr>
           <w:b/>
           <w:i/>
-          <w:color w:val="000000"/>
         </w:rPr>
         <w:t xml:space="preserve">ediatric </w:t>
       </w:r>
@@ -2636,7 +2456,6 @@
         <w:rPr>
           <w:b/>
           <w:i/>
-          <w:color w:val="000000"/>
         </w:rPr>
         <w:t>R</w:t>
       </w:r>
@@ -2644,7 +2463,6 @@
         <w:rPr>
           <w:b/>
           <w:i/>
-          <w:color w:val="000000"/>
         </w:rPr>
         <w:t>esearch</w:t>
       </w:r>
@@ -2652,7 +2470,6 @@
         <w:rPr>
           <w:b/>
           <w:i/>
-          <w:color w:val="000000"/>
         </w:rPr>
         <w:t>/Insulin Dosage Calculator</w:t>
       </w:r>
@@ -2674,15 +2491,9 @@
         <w:jc w:val="both"/>
       </w:pPr>
       <w:r>
-        <w:rPr>
-          <w:color w:val="000000"/>
-        </w:rPr>
         <w:t>Participated in a research</w:t>
       </w:r>
       <w:r>
-        <w:rPr>
-          <w:color w:val="000000"/>
-        </w:rPr>
         <w:t xml:space="preserve"> conducted at Fleurimont Hospital in Sherbrooke. </w:t>
       </w:r>
     </w:p>
@@ -2703,27 +2514,15 @@
         <w:jc w:val="both"/>
       </w:pPr>
       <w:r>
-        <w:rPr>
-          <w:color w:val="000000"/>
-        </w:rPr>
         <w:t>The application a</w:t>
       </w:r>
       <w:r>
-        <w:rPr>
-          <w:color w:val="000000"/>
-        </w:rPr>
         <w:t>llows children with chronic pain to express their emotional states</w:t>
       </w:r>
       <w:r>
-        <w:rPr>
-          <w:color w:val="000000"/>
-        </w:rPr>
         <w:t xml:space="preserve"> on a scale of 0 to 10.</w:t>
       </w:r>
       <w:r>
-        <w:rPr>
-          <w:color w:val="000000"/>
-        </w:rPr>
         <w:t xml:space="preserve"> </w:t>
       </w:r>
     </w:p>
@@ -2744,28 +2543,13 @@
         <w:jc w:val="both"/>
       </w:pPr>
       <w:r>
-        <w:rPr>
-          <w:color w:val="000000"/>
-        </w:rPr>
         <w:t>Application to calculate insulin dosages depending on a regimen for a first diagnostic patient</w:t>
       </w:r>
       <w:r>
-        <w:rPr>
-          <w:color w:val="000000"/>
-        </w:rPr>
         <w:t xml:space="preserve"> of type 1 </w:t>
       </w:r>
       <w:r>
-        <w:rPr>
-          <w:color w:val="000000"/>
-        </w:rPr>
-        <w:t>diabetes.</w:t>
-      </w:r>
-      <w:r>
-        <w:rPr>
-          <w:color w:val="000000"/>
-        </w:rPr>
-        <w:t xml:space="preserve"> </w:t>
+        <w:t xml:space="preserve">diabetes. </w:t>
       </w:r>
     </w:p>
     <w:p>
@@ -2785,15 +2569,9 @@
         <w:jc w:val="both"/>
       </w:pPr>
       <w:r>
-        <w:rPr>
-          <w:color w:val="000000"/>
-        </w:rPr>
         <w:t>The</w:t>
       </w:r>
       <w:r>
-        <w:rPr>
-          <w:color w:val="000000"/>
-        </w:rPr>
         <w:t xml:space="preserve"> application is hosted and deployed on Firebase.</w:t>
       </w:r>
     </w:p>
@@ -2814,16 +2592,12 @@
         <w:jc w:val="both"/>
       </w:pPr>
       <w:r>
-        <w:rPr>
-          <w:color w:val="000000"/>
-        </w:rPr>
         <w:t>Technologies used:</w:t>
       </w:r>
       <w:r>
         <w:rPr>
           <w:b/>
           <w:bCs/>
-          <w:color w:val="000000"/>
         </w:rPr>
         <w:t xml:space="preserve"> </w:t>
       </w:r>
@@ -2831,7 +2605,6 @@
         <w:rPr>
           <w:b/>
           <w:bCs/>
-          <w:color w:val="000000"/>
         </w:rPr>
         <w:t>React</w:t>
       </w:r>
@@ -2839,7 +2612,6 @@
         <w:rPr>
           <w:b/>
           <w:bCs/>
-          <w:color w:val="000000"/>
         </w:rPr>
         <w:t>, JavaScript, HTML/CSS</w:t>
       </w:r>
@@ -2847,7 +2619,6 @@
         <w:rPr>
           <w:b/>
           <w:bCs/>
-          <w:color w:val="000000"/>
         </w:rPr>
         <w:t xml:space="preserve">, </w:t>
       </w:r>
@@ -2855,7 +2626,6 @@
         <w:rPr>
           <w:b/>
           <w:bCs/>
-          <w:color w:val="000000"/>
         </w:rPr>
         <w:t xml:space="preserve">Firebase, </w:t>
       </w:r>
@@ -2863,7 +2633,6 @@
         <w:rPr>
           <w:b/>
           <w:bCs/>
-          <w:color w:val="000000"/>
         </w:rPr>
         <w:t>Git.</w:t>
       </w:r>
@@ -2905,27 +2674,15 @@
         <w:t>/Hobbies</w:t>
       </w:r>
       <w:r>
-        <w:rPr>
-          <w:color w:val="000000"/>
-        </w:rPr>
         <w:tab/>
       </w:r>
       <w:r>
-        <w:rPr>
-          <w:color w:val="000000"/>
-        </w:rPr>
         <w:tab/>
       </w:r>
       <w:r>
-        <w:rPr>
-          <w:color w:val="000000"/>
-        </w:rPr>
         <w:tab/>
       </w:r>
       <w:r>
-        <w:rPr>
-          <w:color w:val="000000"/>
-        </w:rPr>
         <w:tab/>
         <w:t xml:space="preserve">                                                          </w:t>
       </w:r>
@@ -2959,45 +2716,24 @@
         <w:spacing w:line="276" w:lineRule="auto"/>
       </w:pPr>
       <w:r>
-        <w:rPr>
-          <w:color w:val="000000"/>
-        </w:rPr>
         <w:t>Sports</w:t>
       </w:r>
       <w:r>
-        <w:rPr>
-          <w:color w:val="000000"/>
-        </w:rPr>
         <w:t xml:space="preserve"> &amp; activities</w:t>
       </w:r>
       <w:r>
-        <w:rPr>
-          <w:color w:val="000000"/>
-        </w:rPr>
         <w:t xml:space="preserve">: </w:t>
       </w:r>
       <w:r>
-        <w:rPr>
-          <w:color w:val="000000"/>
-        </w:rPr>
         <w:t>Hockey</w:t>
       </w:r>
       <w:r>
-        <w:rPr>
-          <w:color w:val="000000"/>
-        </w:rPr>
         <w:t>, Weight Training, Running</w:t>
       </w:r>
       <w:r>
-        <w:rPr>
-          <w:color w:val="000000"/>
-        </w:rPr>
         <w:t>, swimming</w:t>
       </w:r>
       <w:r>
-        <w:rPr>
-          <w:color w:val="000000"/>
-        </w:rPr>
         <w:t>, Video games, Music.</w:t>
       </w:r>
     </w:p>
@@ -4975,7 +4711,7 @@
     <w:qFormat/>
     <w:rsid w:val="00257FA8"/>
   </w:style>
-  <w:style w:type="paragraph" w:styleId="Titre1">
+  <w:style w:type="paragraph" w:styleId="Heading1">
     <w:name w:val="heading 1"/>
     <w:basedOn w:val="Normal"/>
     <w:next w:val="Normal"/>
@@ -4993,7 +4729,7 @@
       <w:szCs w:val="48"/>
     </w:rPr>
   </w:style>
-  <w:style w:type="paragraph" w:styleId="Titre2">
+  <w:style w:type="paragraph" w:styleId="Heading2">
     <w:name w:val="heading 2"/>
     <w:basedOn w:val="Normal"/>
     <w:next w:val="Normal"/>
@@ -5013,7 +4749,7 @@
       <w:szCs w:val="36"/>
     </w:rPr>
   </w:style>
-  <w:style w:type="paragraph" w:styleId="Titre3">
+  <w:style w:type="paragraph" w:styleId="Heading3">
     <w:name w:val="heading 3"/>
     <w:basedOn w:val="Normal"/>
     <w:next w:val="Normal"/>
@@ -5033,7 +4769,7 @@
       <w:szCs w:val="28"/>
     </w:rPr>
   </w:style>
-  <w:style w:type="paragraph" w:styleId="Titre4">
+  <w:style w:type="paragraph" w:styleId="Heading4">
     <w:name w:val="heading 4"/>
     <w:basedOn w:val="Normal"/>
     <w:next w:val="Normal"/>
@@ -5051,7 +4787,7 @@
       <w:b/>
     </w:rPr>
   </w:style>
-  <w:style w:type="paragraph" w:styleId="Titre5">
+  <w:style w:type="paragraph" w:styleId="Heading5">
     <w:name w:val="heading 5"/>
     <w:basedOn w:val="Normal"/>
     <w:next w:val="Normal"/>
@@ -5071,7 +4807,7 @@
       <w:szCs w:val="22"/>
     </w:rPr>
   </w:style>
-  <w:style w:type="paragraph" w:styleId="Titre6">
+  <w:style w:type="paragraph" w:styleId="Heading6">
     <w:name w:val="heading 6"/>
     <w:basedOn w:val="Normal"/>
     <w:next w:val="Normal"/>
@@ -5091,12 +4827,13 @@
       <w:szCs w:val="20"/>
     </w:rPr>
   </w:style>
-  <w:style w:type="character" w:default="1" w:styleId="Policepardfaut">
+  <w:style w:type="character" w:default="1" w:styleId="DefaultParagraphFont">
     <w:name w:val="Default Paragraph Font"/>
     <w:uiPriority w:val="1"/>
+    <w:semiHidden/>
     <w:unhideWhenUsed/>
   </w:style>
-  <w:style w:type="table" w:default="1" w:styleId="TableauNormal">
+  <w:style w:type="table" w:default="1" w:styleId="TableNormal">
     <w:name w:val="Normal Table"/>
     <w:uiPriority w:val="99"/>
     <w:semiHidden/>
@@ -5111,7 +4848,7 @@
       </w:tblCellMar>
     </w:tblPr>
   </w:style>
-  <w:style w:type="numbering" w:default="1" w:styleId="Aucuneliste">
+  <w:style w:type="numbering" w:default="1" w:styleId="NoList">
     <w:name w:val="No List"/>
     <w:uiPriority w:val="99"/>
     <w:semiHidden/>
@@ -5128,7 +4865,7 @@
       </w:tblCellMar>
     </w:tblPr>
   </w:style>
-  <w:style w:type="paragraph" w:styleId="Titre">
+  <w:style w:type="paragraph" w:styleId="Title">
     <w:name w:val="Title"/>
     <w:basedOn w:val="Normal"/>
     <w:next w:val="Normal"/>
@@ -5156,7 +4893,7 @@
       </w:tblCellMar>
     </w:tblPr>
   </w:style>
-  <w:style w:type="paragraph" w:styleId="Paragraphedeliste">
+  <w:style w:type="paragraph" w:styleId="ListParagraph">
     <w:name w:val="List Paragraph"/>
     <w:basedOn w:val="Normal"/>
     <w:uiPriority w:val="34"/>
@@ -5167,9 +4904,9 @@
       <w:contextualSpacing/>
     </w:pPr>
   </w:style>
-  <w:style w:type="character" w:styleId="Lienhypertexte">
+  <w:style w:type="character" w:styleId="Hyperlink">
     <w:name w:val="Hyperlink"/>
-    <w:basedOn w:val="Policepardfaut"/>
+    <w:basedOn w:val="DefaultParagraphFont"/>
     <w:uiPriority w:val="99"/>
     <w:unhideWhenUsed/>
     <w:rsid w:val="0054795B"/>
@@ -5178,9 +4915,9 @@
       <w:u w:val="single"/>
     </w:rPr>
   </w:style>
-  <w:style w:type="character" w:styleId="Mentionnonrsolue">
+  <w:style w:type="character" w:styleId="UnresolvedMention">
     <w:name w:val="Unresolved Mention"/>
-    <w:basedOn w:val="Policepardfaut"/>
+    <w:basedOn w:val="DefaultParagraphFont"/>
     <w:uiPriority w:val="99"/>
     <w:semiHidden/>
     <w:unhideWhenUsed/>
@@ -5190,7 +4927,7 @@
       <w:shd w:val="clear" w:color="auto" w:fill="E1DFDD"/>
     </w:rPr>
   </w:style>
-  <w:style w:type="paragraph" w:styleId="Sous-titre">
+  <w:style w:type="paragraph" w:styleId="Subtitle">
     <w:name w:val="Subtitle"/>
     <w:basedOn w:val="Normal"/>
     <w:next w:val="Normal"/>
@@ -5209,9 +4946,9 @@
       <w:szCs w:val="48"/>
     </w:rPr>
   </w:style>
-  <w:style w:type="character" w:styleId="Marquedecommentaire">
+  <w:style w:type="character" w:styleId="CommentReference">
     <w:name w:val="annotation reference"/>
-    <w:basedOn w:val="Policepardfaut"/>
+    <w:basedOn w:val="DefaultParagraphFont"/>
     <w:uiPriority w:val="99"/>
     <w:semiHidden/>
     <w:unhideWhenUsed/>
@@ -5220,11 +4957,11 @@
       <w:szCs w:val="16"/>
     </w:rPr>
   </w:style>
-  <w:style w:type="paragraph" w:styleId="Objetducommentaire">
+  <w:style w:type="paragraph" w:styleId="CommentSubject">
     <w:name w:val="annotation subject"/>
-    <w:basedOn w:val="Commentaire"/>
-    <w:next w:val="Commentaire"/>
-    <w:link w:val="ObjetducommentaireCar"/>
+    <w:basedOn w:val="CommentText"/>
+    <w:next w:val="CommentText"/>
+    <w:link w:val="CommentSubjectChar"/>
     <w:uiPriority w:val="99"/>
     <w:semiHidden/>
     <w:unhideWhenUsed/>
@@ -5233,10 +4970,10 @@
       <w:bCs/>
     </w:rPr>
   </w:style>
-  <w:style w:type="character" w:customStyle="1" w:styleId="ObjetducommentaireCar">
-    <w:name w:val="Objet du commentaire Car"/>
-    <w:basedOn w:val="CommentaireCar"/>
-    <w:link w:val="Objetducommentaire"/>
+  <w:style w:type="character" w:customStyle="1" w:styleId="CommentSubjectChar">
+    <w:name w:val="Comment Subject Char"/>
+    <w:basedOn w:val="CommentTextChar"/>
+    <w:link w:val="CommentSubject"/>
     <w:uiPriority w:val="99"/>
     <w:semiHidden/>
     <w:rPr>
@@ -5246,10 +4983,10 @@
       <w:szCs w:val="20"/>
     </w:rPr>
   </w:style>
-  <w:style w:type="paragraph" w:styleId="Commentaire">
+  <w:style w:type="paragraph" w:styleId="CommentText">
     <w:name w:val="annotation text"/>
     <w:basedOn w:val="Normal"/>
-    <w:link w:val="CommentaireCar"/>
+    <w:link w:val="CommentTextChar"/>
     <w:uiPriority w:val="99"/>
     <w:semiHidden/>
     <w:unhideWhenUsed/>
@@ -5261,10 +4998,10 @@
       <w:szCs w:val="20"/>
     </w:rPr>
   </w:style>
-  <w:style w:type="character" w:customStyle="1" w:styleId="CommentaireCar">
-    <w:name w:val="Commentaire Car"/>
-    <w:basedOn w:val="Policepardfaut"/>
-    <w:link w:val="Commentaire"/>
+  <w:style w:type="character" w:customStyle="1" w:styleId="CommentTextChar">
+    <w:name w:val="Comment Text Char"/>
+    <w:basedOn w:val="DefaultParagraphFont"/>
+    <w:link w:val="CommentText"/>
     <w:uiPriority w:val="99"/>
     <w:semiHidden/>
     <w:rPr>
@@ -5272,10 +5009,10 @@
       <w:szCs w:val="20"/>
     </w:rPr>
   </w:style>
-  <w:style w:type="paragraph" w:styleId="En-tte">
+  <w:style w:type="paragraph" w:styleId="Header">
     <w:name w:val="header"/>
     <w:basedOn w:val="Normal"/>
-    <w:link w:val="En-tteCar"/>
+    <w:link w:val="HeaderChar"/>
     <w:uiPriority w:val="99"/>
     <w:unhideWhenUsed/>
     <w:rsid w:val="00506285"/>
@@ -5287,17 +5024,17 @@
       <w:spacing w:line="240" w:lineRule="auto"/>
     </w:pPr>
   </w:style>
-  <w:style w:type="character" w:customStyle="1" w:styleId="En-tteCar">
-    <w:name w:val="En-tête Car"/>
-    <w:basedOn w:val="Policepardfaut"/>
-    <w:link w:val="En-tte"/>
+  <w:style w:type="character" w:customStyle="1" w:styleId="HeaderChar">
+    <w:name w:val="Header Char"/>
+    <w:basedOn w:val="DefaultParagraphFont"/>
+    <w:link w:val="Header"/>
     <w:uiPriority w:val="99"/>
     <w:rsid w:val="00506285"/>
   </w:style>
-  <w:style w:type="paragraph" w:styleId="Pieddepage">
+  <w:style w:type="paragraph" w:styleId="Footer">
     <w:name w:val="footer"/>
     <w:basedOn w:val="Normal"/>
-    <w:link w:val="PieddepageCar"/>
+    <w:link w:val="FooterChar"/>
     <w:uiPriority w:val="99"/>
     <w:unhideWhenUsed/>
     <w:rsid w:val="00506285"/>
@@ -5309,16 +5046,16 @@
       <w:spacing w:line="240" w:lineRule="auto"/>
     </w:pPr>
   </w:style>
-  <w:style w:type="character" w:customStyle="1" w:styleId="PieddepageCar">
-    <w:name w:val="Pied de page Car"/>
-    <w:basedOn w:val="Policepardfaut"/>
-    <w:link w:val="Pieddepage"/>
+  <w:style w:type="character" w:customStyle="1" w:styleId="FooterChar">
+    <w:name w:val="Footer Char"/>
+    <w:basedOn w:val="DefaultParagraphFont"/>
+    <w:link w:val="Footer"/>
     <w:uiPriority w:val="99"/>
     <w:rsid w:val="00506285"/>
   </w:style>
-  <w:style w:type="character" w:styleId="Lienhypertextesuivivisit">
+  <w:style w:type="character" w:styleId="FollowedHyperlink">
     <w:name w:val="FollowedHyperlink"/>
-    <w:basedOn w:val="Policepardfaut"/>
+    <w:basedOn w:val="DefaultParagraphFont"/>
     <w:uiPriority w:val="99"/>
     <w:semiHidden/>
     <w:unhideWhenUsed/>

</xml_diff>